<commit_message>
neue ideen zur den stationen
</commit_message>
<xml_diff>
--- a/Zula - Text.docx
+++ b/Zula - Text.docx
@@ -477,6 +477,13 @@
     </w:p>
     <w:sdt>
       <w:sdtPr>
+        <w:rPr>
+          <w:rFonts w:asciiTheme="minorHAnsi" w:eastAsiaTheme="minorHAnsi" w:hAnsiTheme="minorHAnsi" w:cstheme="minorBidi"/>
+          <w:color w:val="auto"/>
+          <w:sz w:val="22"/>
+          <w:szCs w:val="22"/>
+          <w:lang w:eastAsia="en-US"/>
+        </w:rPr>
         <w:id w:val="271605157"/>
         <w:docPartObj>
           <w:docPartGallery w:val="Table of Contents"/>
@@ -485,13 +492,8 @@
       </w:sdtPr>
       <w:sdtEndPr>
         <w:rPr>
-          <w:rFonts w:asciiTheme="minorHAnsi" w:eastAsiaTheme="minorHAnsi" w:hAnsiTheme="minorHAnsi" w:cstheme="minorBidi"/>
           <w:b/>
           <w:bCs/>
-          <w:color w:val="auto"/>
-          <w:sz w:val="22"/>
-          <w:szCs w:val="22"/>
-          <w:lang w:eastAsia="en-US"/>
         </w:rPr>
       </w:sdtEndPr>
       <w:sdtContent>
@@ -5969,15 +5971,23 @@
         </w:numPr>
       </w:pPr>
       <w:r>
-        <w:t xml:space="preserve">Wie wird der </w:t>
-      </w:r>
-      <w:proofErr w:type="spellStart"/>
-      <w:r>
-        <w:t>wald</w:t>
-      </w:r>
-      <w:proofErr w:type="spellEnd"/>
-      <w:r>
-        <w:t xml:space="preserve"> genutzt</w:t>
+        <w:t xml:space="preserve">Schichten des </w:t>
+      </w:r>
+      <w:proofErr w:type="spellStart"/>
+      <w:r>
+        <w:t>waldes</w:t>
+      </w:r>
+      <w:proofErr w:type="spellEnd"/>
+      <w:r>
+        <w:t xml:space="preserve">, was fällt weg bei menschlicher </w:t>
+      </w:r>
+      <w:proofErr w:type="spellStart"/>
+      <w:r>
+        <w:t>nutzung</w:t>
+      </w:r>
+      <w:proofErr w:type="spellEnd"/>
+      <w:r>
+        <w:t xml:space="preserve"> </w:t>
       </w:r>
     </w:p>
     <w:p>
@@ -5989,49 +5999,24 @@
         </w:numPr>
       </w:pPr>
       <w:r>
-        <w:t>IDEEN FÜR INTERAKTIVITÄT:</w:t>
-      </w:r>
-      <w:r>
-        <w:br/>
-        <w:t xml:space="preserve">-&gt; WALD: welchen unterschied gibt es bei einem </w:t>
-      </w:r>
-      <w:proofErr w:type="spellStart"/>
-      <w:r>
-        <w:t>wald</w:t>
-      </w:r>
-      <w:proofErr w:type="spellEnd"/>
-      <w:r>
-        <w:t xml:space="preserve"> wie wir ihn hier sehen / ein von </w:t>
-      </w:r>
-      <w:proofErr w:type="spellStart"/>
-      <w:r>
-        <w:t>menschen</w:t>
-      </w:r>
-      <w:proofErr w:type="spellEnd"/>
-      <w:r>
-        <w:t xml:space="preserve"> genutzter </w:t>
-      </w:r>
-      <w:proofErr w:type="spellStart"/>
-      <w:r>
-        <w:t>wald</w:t>
-      </w:r>
-      <w:proofErr w:type="spellEnd"/>
-      <w:r>
-        <w:t xml:space="preserve"> und einem „wilden </w:t>
-      </w:r>
-      <w:proofErr w:type="spellStart"/>
-      <w:r>
-        <w:t>wald</w:t>
-      </w:r>
-      <w:proofErr w:type="spellEnd"/>
-      <w:r>
-        <w:t>“</w:t>
-      </w:r>
-    </w:p>
-    <w:p>
-      <w:pPr>
-        <w:pStyle w:val="Listenabsatz"/>
-      </w:pPr>
+        <w:t xml:space="preserve">Poster </w:t>
+      </w:r>
+      <w:proofErr w:type="gramStart"/>
+      <w:r>
+        <w:t>klauen</w:t>
+      </w:r>
+      <w:proofErr w:type="gramEnd"/>
+      <w:r>
+        <w:t xml:space="preserve"> </w:t>
+      </w:r>
+      <w:proofErr w:type="gramStart"/>
+      <w:r>
+        <w:t>um schichten</w:t>
+      </w:r>
+      <w:proofErr w:type="gramEnd"/>
+      <w:r>
+        <w:t xml:space="preserve"> darzustellen</w:t>
+      </w:r>
     </w:p>
     <w:p>
       <w:pPr>
@@ -6042,7 +6027,7 @@
         </w:numPr>
       </w:pPr>
       <w:r>
-        <w:t xml:space="preserve">Wie hat sich der deutsche </w:t>
+        <w:t xml:space="preserve">Was kann ein </w:t>
       </w:r>
       <w:proofErr w:type="spellStart"/>
       <w:r>
@@ -6050,31 +6035,15 @@
       </w:r>
       <w:proofErr w:type="spellEnd"/>
       <w:r>
-        <w:t xml:space="preserve"> in den </w:t>
-      </w:r>
-      <w:proofErr w:type="gramStart"/>
-      <w:r>
-        <w:t>zeit</w:t>
-      </w:r>
-      <w:proofErr w:type="gramEnd"/>
-      <w:r>
-        <w:t xml:space="preserve"> während ihn </w:t>
-      </w:r>
-      <w:proofErr w:type="spellStart"/>
-      <w:r>
-        <w:t>menschen</w:t>
-      </w:r>
-      <w:proofErr w:type="spellEnd"/>
-      <w:r>
-        <w:t xml:space="preserve"> </w:t>
-      </w:r>
-      <w:proofErr w:type="gramStart"/>
-      <w:r>
-        <w:t>nutzen</w:t>
-      </w:r>
-      <w:proofErr w:type="gramEnd"/>
-      <w:r>
-        <w:t xml:space="preserve"> verändert</w:t>
+        <w:t xml:space="preserve"> noch so außer </w:t>
+      </w:r>
+      <w:proofErr w:type="spellStart"/>
+      <w:r>
+        <w:t>lebensraum</w:t>
+      </w:r>
+      <w:proofErr w:type="spellEnd"/>
+      <w:r>
+        <w:t xml:space="preserve"> (NICHT DEN TROPEN VORGREIFEN)</w:t>
       </w:r>
     </w:p>
     <w:p>
@@ -6086,6 +6055,182 @@
         </w:numPr>
       </w:pPr>
       <w:r>
+        <w:t xml:space="preserve">Gibt’s </w:t>
+      </w:r>
+      <w:proofErr w:type="spellStart"/>
+      <w:r>
+        <w:t>beispiele</w:t>
+      </w:r>
+      <w:proofErr w:type="spellEnd"/>
+      <w:r>
+        <w:t xml:space="preserve"> für lokale </w:t>
+      </w:r>
+      <w:proofErr w:type="spellStart"/>
+      <w:r>
+        <w:t>probleme</w:t>
+      </w:r>
+      <w:proofErr w:type="spellEnd"/>
+      <w:r>
+        <w:t xml:space="preserve"> wie </w:t>
+      </w:r>
+      <w:proofErr w:type="spellStart"/>
+      <w:r>
+        <w:t>erosion</w:t>
+      </w:r>
+      <w:proofErr w:type="spellEnd"/>
+      <w:r>
+        <w:t>? Wasserkreislauf</w:t>
+      </w:r>
+    </w:p>
+    <w:p>
+      <w:pPr>
+        <w:pStyle w:val="Listenabsatz"/>
+        <w:numPr>
+          <w:ilvl w:val="0"/>
+          <w:numId w:val="3"/>
+        </w:numPr>
+      </w:pPr>
+      <w:r>
+        <w:t xml:space="preserve">Wie wird der </w:t>
+      </w:r>
+      <w:proofErr w:type="spellStart"/>
+      <w:r>
+        <w:t>wald</w:t>
+      </w:r>
+      <w:proofErr w:type="spellEnd"/>
+      <w:r>
+        <w:t xml:space="preserve"> genutzt</w:t>
+      </w:r>
+      <w:r>
+        <w:t xml:space="preserve">; kleines quizz? </w:t>
+      </w:r>
+    </w:p>
+    <w:p>
+      <w:pPr>
+        <w:pStyle w:val="Listenabsatz"/>
+        <w:numPr>
+          <w:ilvl w:val="0"/>
+          <w:numId w:val="3"/>
+        </w:numPr>
+      </w:pPr>
+      <w:r>
+        <w:t xml:space="preserve">Video zu </w:t>
+      </w:r>
+      <w:proofErr w:type="spellStart"/>
+      <w:r>
+        <w:t>nutzung</w:t>
+      </w:r>
+      <w:proofErr w:type="spellEnd"/>
+      <w:r>
+        <w:t>?</w:t>
+      </w:r>
+    </w:p>
+    <w:p>
+      <w:pPr>
+        <w:pStyle w:val="Listenabsatz"/>
+        <w:numPr>
+          <w:ilvl w:val="0"/>
+          <w:numId w:val="3"/>
+        </w:numPr>
+      </w:pPr>
+      <w:r>
+        <w:t>IDEEN FÜR INTERAKTIVITÄT:</w:t>
+      </w:r>
+      <w:r>
+        <w:br/>
+        <w:t xml:space="preserve">-&gt; WALD: welchen unterschied gibt es bei einem </w:t>
+      </w:r>
+      <w:proofErr w:type="spellStart"/>
+      <w:r>
+        <w:t>wald</w:t>
+      </w:r>
+      <w:proofErr w:type="spellEnd"/>
+      <w:r>
+        <w:t xml:space="preserve"> wie wir ihn hier sehen / ein von </w:t>
+      </w:r>
+      <w:proofErr w:type="spellStart"/>
+      <w:r>
+        <w:t>menschen</w:t>
+      </w:r>
+      <w:proofErr w:type="spellEnd"/>
+      <w:r>
+        <w:t xml:space="preserve"> genutzter </w:t>
+      </w:r>
+      <w:proofErr w:type="spellStart"/>
+      <w:r>
+        <w:t>wald</w:t>
+      </w:r>
+      <w:proofErr w:type="spellEnd"/>
+      <w:r>
+        <w:t xml:space="preserve"> und einem „wilden </w:t>
+      </w:r>
+      <w:proofErr w:type="spellStart"/>
+      <w:r>
+        <w:t>wald</w:t>
+      </w:r>
+      <w:proofErr w:type="spellEnd"/>
+      <w:r>
+        <w:t>“</w:t>
+      </w:r>
+    </w:p>
+    <w:p>
+      <w:pPr>
+        <w:pStyle w:val="Listenabsatz"/>
+      </w:pPr>
+    </w:p>
+    <w:p>
+      <w:pPr>
+        <w:pStyle w:val="Listenabsatz"/>
+        <w:numPr>
+          <w:ilvl w:val="0"/>
+          <w:numId w:val="3"/>
+        </w:numPr>
+      </w:pPr>
+      <w:r>
+        <w:t xml:space="preserve">Wie hat sich der deutsche </w:t>
+      </w:r>
+      <w:proofErr w:type="spellStart"/>
+      <w:r>
+        <w:t>wald</w:t>
+      </w:r>
+      <w:proofErr w:type="spellEnd"/>
+      <w:r>
+        <w:t xml:space="preserve"> in den </w:t>
+      </w:r>
+      <w:proofErr w:type="gramStart"/>
+      <w:r>
+        <w:t>zeit</w:t>
+      </w:r>
+      <w:proofErr w:type="gramEnd"/>
+      <w:r>
+        <w:t xml:space="preserve"> während ihn </w:t>
+      </w:r>
+      <w:proofErr w:type="spellStart"/>
+      <w:r>
+        <w:t>menschen</w:t>
+      </w:r>
+      <w:proofErr w:type="spellEnd"/>
+      <w:r>
+        <w:t xml:space="preserve"> </w:t>
+      </w:r>
+      <w:proofErr w:type="gramStart"/>
+      <w:r>
+        <w:t>nutzen</w:t>
+      </w:r>
+      <w:proofErr w:type="gramEnd"/>
+      <w:r>
+        <w:t xml:space="preserve"> verändert</w:t>
+      </w:r>
+    </w:p>
+    <w:p>
+      <w:pPr>
+        <w:pStyle w:val="Listenabsatz"/>
+        <w:numPr>
+          <w:ilvl w:val="0"/>
+          <w:numId w:val="3"/>
+        </w:numPr>
+      </w:pPr>
+      <w:r>
         <w:t>MONOKULTUREN UND KRANKHEITEN DER WÄLDER</w:t>
       </w:r>
     </w:p>
@@ -6218,6 +6363,18 @@
         </w:numPr>
       </w:pPr>
       <w:r>
+        <w:t xml:space="preserve">Verschiedene arten von wiesen </w:t>
+      </w:r>
+    </w:p>
+    <w:p>
+      <w:pPr>
+        <w:pStyle w:val="Listenabsatz"/>
+        <w:numPr>
+          <w:ilvl w:val="0"/>
+          <w:numId w:val="3"/>
+        </w:numPr>
+      </w:pPr>
+      <w:r>
         <w:t xml:space="preserve">Bebauung; </w:t>
       </w:r>
       <w:proofErr w:type="spellStart"/>
@@ -6225,6 +6382,292 @@
         <w:t>steingärten</w:t>
       </w:r>
       <w:proofErr w:type="spellEnd"/>
+    </w:p>
+    <w:p>
+      <w:pPr>
+        <w:pStyle w:val="Listenabsatz"/>
+        <w:numPr>
+          <w:ilvl w:val="0"/>
+          <w:numId w:val="3"/>
+        </w:numPr>
+      </w:pPr>
+      <w:r>
+        <w:t xml:space="preserve">Menschliche Einflüsse: Nutzungsaufgabe (z. B. seltenes Mähen), Überdüngung (Stickstoffeintrag), Beweidung oder Besucherdruck (Trampeln). Beispielstudie: „Impact </w:t>
+      </w:r>
+      <w:proofErr w:type="spellStart"/>
+      <w:r>
+        <w:t>of</w:t>
+      </w:r>
+      <w:proofErr w:type="spellEnd"/>
+      <w:r>
+        <w:t xml:space="preserve"> an invasive herbivore and human </w:t>
+      </w:r>
+      <w:proofErr w:type="spellStart"/>
+      <w:r>
+        <w:t>trampling</w:t>
+      </w:r>
+      <w:proofErr w:type="spellEnd"/>
+      <w:r>
+        <w:t xml:space="preserve"> on </w:t>
+      </w:r>
+      <w:proofErr w:type="spellStart"/>
+      <w:r>
+        <w:t>lichen-rich</w:t>
+      </w:r>
+      <w:proofErr w:type="spellEnd"/>
+      <w:r>
+        <w:t xml:space="preserve"> dry </w:t>
+      </w:r>
+      <w:proofErr w:type="spellStart"/>
+      <w:r>
+        <w:t>grasslands</w:t>
+      </w:r>
+      <w:proofErr w:type="spellEnd"/>
+    </w:p>
+    <w:p>
+      <w:pPr>
+        <w:pStyle w:val="Listenabsatz"/>
+        <w:numPr>
+          <w:ilvl w:val="0"/>
+          <w:numId w:val="3"/>
+        </w:numPr>
+      </w:pPr>
+      <w:r>
+        <w:t xml:space="preserve">Stecke </w:t>
+      </w:r>
+      <w:proofErr w:type="spellStart"/>
+      <w:r>
+        <w:t>quadrat</w:t>
+      </w:r>
+      <w:proofErr w:type="spellEnd"/>
+      <w:r>
+        <w:t xml:space="preserve"> </w:t>
+      </w:r>
+      <w:proofErr w:type="spellStart"/>
+      <w:r>
+        <w:t>größe</w:t>
+      </w:r>
+      <w:proofErr w:type="spellEnd"/>
+      <w:r>
+        <w:t xml:space="preserve"> </w:t>
+      </w:r>
+      <w:proofErr w:type="spellStart"/>
+      <w:r>
+        <w:t>xy</w:t>
+      </w:r>
+      <w:proofErr w:type="spellEnd"/>
+      <w:r>
+        <w:t xml:space="preserve"> mit </w:t>
+      </w:r>
+      <w:proofErr w:type="spellStart"/>
+      <w:r>
+        <w:t>stöcken</w:t>
+      </w:r>
+      <w:proofErr w:type="spellEnd"/>
+      <w:r>
+        <w:t xml:space="preserve"> ab. Zähle unterschiedliche </w:t>
+      </w:r>
+      <w:proofErr w:type="spellStart"/>
+      <w:r>
+        <w:t>pflanzen</w:t>
+      </w:r>
+      <w:proofErr w:type="spellEnd"/>
+      <w:r>
+        <w:t xml:space="preserve">, </w:t>
+      </w:r>
+      <w:proofErr w:type="spellStart"/>
+      <w:r>
+        <w:t>tiere</w:t>
+      </w:r>
+      <w:proofErr w:type="spellEnd"/>
+      <w:r>
+        <w:t xml:space="preserve"> (</w:t>
+      </w:r>
+      <w:proofErr w:type="spellStart"/>
+      <w:r>
+        <w:t>insekten</w:t>
+      </w:r>
+      <w:proofErr w:type="spellEnd"/>
+      <w:r>
+        <w:t xml:space="preserve"> </w:t>
+      </w:r>
+      <w:proofErr w:type="spellStart"/>
+      <w:r>
+        <w:t>etc</w:t>
+      </w:r>
+      <w:proofErr w:type="spellEnd"/>
+      <w:r>
+        <w:t xml:space="preserve">), </w:t>
+      </w:r>
+      <w:proofErr w:type="spellStart"/>
+      <w:r>
+        <w:t>pilze</w:t>
+      </w:r>
+      <w:proofErr w:type="spellEnd"/>
+      <w:r>
+        <w:t xml:space="preserve"> und wie viele verschiedene </w:t>
+      </w:r>
+      <w:proofErr w:type="spellStart"/>
+      <w:r>
+        <w:t>totholz</w:t>
+      </w:r>
+      <w:proofErr w:type="spellEnd"/>
+      <w:r>
+        <w:t xml:space="preserve"> arten (z. B. Auch </w:t>
+      </w:r>
+      <w:proofErr w:type="spellStart"/>
+      <w:r>
+        <w:t>blätter</w:t>
+      </w:r>
+      <w:proofErr w:type="spellEnd"/>
+      <w:r>
+        <w:t xml:space="preserve">, </w:t>
+      </w:r>
+      <w:proofErr w:type="spellStart"/>
+      <w:r>
+        <w:t>nüsse</w:t>
+      </w:r>
+      <w:proofErr w:type="spellEnd"/>
+      <w:r>
+        <w:t xml:space="preserve"> </w:t>
+      </w:r>
+      <w:proofErr w:type="spellStart"/>
+      <w:r>
+        <w:t>etc</w:t>
+      </w:r>
+      <w:proofErr w:type="spellEnd"/>
+      <w:r>
+        <w:t xml:space="preserve">) du findest </w:t>
+      </w:r>
+      <w:proofErr w:type="spellStart"/>
+      <w:r>
+        <w:t>Eintragbar</w:t>
+      </w:r>
+      <w:proofErr w:type="spellEnd"/>
+      <w:r>
+        <w:t xml:space="preserve">, dann </w:t>
+      </w:r>
+      <w:proofErr w:type="spellStart"/>
+      <w:r>
+        <w:t>auswertung</w:t>
+      </w:r>
+      <w:proofErr w:type="spellEnd"/>
+      <w:r>
+        <w:t xml:space="preserve"> so viel sollte </w:t>
+      </w:r>
+      <w:r>
+        <w:t xml:space="preserve">es in der </w:t>
+      </w:r>
+      <w:proofErr w:type="spellStart"/>
+      <w:r>
+        <w:t>natur</w:t>
+      </w:r>
+      <w:proofErr w:type="spellEnd"/>
+      <w:r>
+        <w:t xml:space="preserve"> geben, so viel findet man bei </w:t>
+      </w:r>
+      <w:proofErr w:type="spellStart"/>
+      <w:r>
+        <w:t>menschen</w:t>
+      </w:r>
+      <w:proofErr w:type="spellEnd"/>
+      <w:r>
+        <w:t xml:space="preserve"> genutzten wiesen</w:t>
+      </w:r>
+    </w:p>
+    <w:p>
+      <w:pPr>
+        <w:pStyle w:val="Listenabsatz"/>
+        <w:numPr>
+          <w:ilvl w:val="0"/>
+          <w:numId w:val="3"/>
+        </w:numPr>
+      </w:pPr>
+      <w:r>
+        <w:t xml:space="preserve">Heutiges </w:t>
+      </w:r>
+      <w:proofErr w:type="spellStart"/>
+      <w:r>
+        <w:t>datum</w:t>
+      </w:r>
+      <w:proofErr w:type="spellEnd"/>
+      <w:r>
+        <w:t xml:space="preserve"> nehmen, dann eine </w:t>
+      </w:r>
+      <w:proofErr w:type="spellStart"/>
+      <w:r>
+        <w:t>liste</w:t>
+      </w:r>
+      <w:proofErr w:type="spellEnd"/>
+      <w:r>
+        <w:t xml:space="preserve"> mit </w:t>
+      </w:r>
+      <w:proofErr w:type="spellStart"/>
+      <w:r>
+        <w:t>tieren</w:t>
+      </w:r>
+      <w:proofErr w:type="spellEnd"/>
+      <w:r>
+        <w:t xml:space="preserve"> / pflanzen ausspucken und </w:t>
+      </w:r>
+      <w:proofErr w:type="spellStart"/>
+      <w:r>
+        <w:t>besucher</w:t>
+      </w:r>
+      <w:proofErr w:type="spellEnd"/>
+      <w:r>
+        <w:t xml:space="preserve"> sollen mal </w:t>
+      </w:r>
+      <w:proofErr w:type="gramStart"/>
+      <w:r>
+        <w:t>schauen</w:t>
+      </w:r>
+      <w:proofErr w:type="gramEnd"/>
+      <w:r>
+        <w:t xml:space="preserve"> was sie sehen können?</w:t>
+      </w:r>
+      <w:r>
+        <w:t xml:space="preserve"> </w:t>
+      </w:r>
+      <w:r>
+        <w:t xml:space="preserve">Plus </w:t>
+      </w:r>
+      <w:proofErr w:type="spellStart"/>
+      <w:r>
+        <w:t>infos</w:t>
+      </w:r>
+      <w:proofErr w:type="spellEnd"/>
+      <w:r>
+        <w:t xml:space="preserve"> zu den einzelnen </w:t>
+      </w:r>
+      <w:proofErr w:type="spellStart"/>
+      <w:r>
+        <w:t>lebewesen</w:t>
+      </w:r>
+      <w:proofErr w:type="spellEnd"/>
+      <w:r>
+        <w:t xml:space="preserve"> und was sie </w:t>
+      </w:r>
+      <w:proofErr w:type="gramStart"/>
+      <w:r>
+        <w:t>toll</w:t>
+      </w:r>
+      <w:proofErr w:type="gramEnd"/>
+      <w:r>
+        <w:t xml:space="preserve"> macht???</w:t>
+      </w:r>
+    </w:p>
+    <w:p>
+      <w:pPr>
+        <w:pStyle w:val="Listenabsatz"/>
+        <w:numPr>
+          <w:ilvl w:val="0"/>
+          <w:numId w:val="3"/>
+        </w:numPr>
+      </w:pPr>
+      <w:r>
+        <w:t>Crashkurs zu wie mähe ich richtig und schütze die wiesen auch daheim!</w:t>
+      </w:r>
     </w:p>
     <w:p>
       <w:pPr>
@@ -6250,6 +6693,22 @@
         <w:t>rodung</w:t>
       </w:r>
       <w:proofErr w:type="spellEnd"/>
+      <w:r>
+        <w:t xml:space="preserve">, </w:t>
+      </w:r>
+      <w:proofErr w:type="spellStart"/>
+      <w:r>
+        <w:t>palmöl</w:t>
+      </w:r>
+      <w:proofErr w:type="spellEnd"/>
+      <w:r>
+        <w:t xml:space="preserve">, CO2 </w:t>
+      </w:r>
+      <w:proofErr w:type="spellStart"/>
+      <w:r>
+        <w:t>speicher</w:t>
+      </w:r>
+      <w:proofErr w:type="spellEnd"/>
     </w:p>
     <w:p>
       <w:pPr>
@@ -6289,6 +6748,65 @@
       <w:proofErr w:type="spellEnd"/>
       <w:r>
         <w:t xml:space="preserve">(?) </w:t>
+      </w:r>
+      <w:r>
+        <w:t xml:space="preserve">welche </w:t>
+      </w:r>
+      <w:proofErr w:type="spellStart"/>
+      <w:r>
+        <w:t>bedeutung</w:t>
+      </w:r>
+      <w:proofErr w:type="spellEnd"/>
+      <w:r>
+        <w:t xml:space="preserve"> für </w:t>
+      </w:r>
+      <w:proofErr w:type="spellStart"/>
+      <w:r>
+        <w:t>mensch</w:t>
+      </w:r>
+      <w:proofErr w:type="spellEnd"/>
+      <w:r>
+        <w:t xml:space="preserve"> und </w:t>
+      </w:r>
+      <w:proofErr w:type="spellStart"/>
+      <w:r>
+        <w:t>ökosysteme</w:t>
+      </w:r>
+      <w:proofErr w:type="spellEnd"/>
+      <w:r>
+        <w:t xml:space="preserve">, </w:t>
+      </w:r>
+      <w:proofErr w:type="spellStart"/>
+      <w:r>
+        <w:t>fun</w:t>
+      </w:r>
+      <w:proofErr w:type="spellEnd"/>
+      <w:r>
+        <w:t xml:space="preserve"> </w:t>
+      </w:r>
+      <w:proofErr w:type="spellStart"/>
+      <w:r>
+        <w:t>facts</w:t>
+      </w:r>
+      <w:proofErr w:type="spellEnd"/>
+      <w:r>
+        <w:t xml:space="preserve"> dazu; kleine </w:t>
+      </w:r>
+      <w:proofErr w:type="spellStart"/>
+      <w:r>
+        <w:t>steckbriefe</w:t>
+      </w:r>
+      <w:proofErr w:type="spellEnd"/>
+      <w:r>
+        <w:t xml:space="preserve"> zu den einzelnen Pflanzen. Quizz; Finde die pflanze und trage lat. Namen ein, dann erscheint erst der </w:t>
+      </w:r>
+      <w:proofErr w:type="spellStart"/>
+      <w:r>
+        <w:t>infotext</w:t>
+      </w:r>
+      <w:proofErr w:type="spellEnd"/>
+      <w:r>
+        <w:t>?</w:t>
       </w:r>
     </w:p>
     <w:p>
@@ -6300,6 +6818,7 @@
         </w:numPr>
       </w:pPr>
       <w:r>
+        <w:lastRenderedPageBreak/>
         <w:t>Dreieckshandel</w:t>
       </w:r>
     </w:p>
@@ -6328,6 +6847,39 @@
         <w:pStyle w:val="Listenabsatz"/>
         <w:numPr>
           <w:ilvl w:val="0"/>
+          <w:numId w:val="3"/>
+        </w:numPr>
+      </w:pPr>
+      <w:r>
+        <w:t xml:space="preserve">Monokulturen &amp; </w:t>
+      </w:r>
+      <w:proofErr w:type="spellStart"/>
+      <w:r>
+        <w:t>rodung</w:t>
+      </w:r>
+      <w:proofErr w:type="spellEnd"/>
+      <w:r>
+        <w:t xml:space="preserve">, </w:t>
+      </w:r>
+      <w:proofErr w:type="spellStart"/>
+      <w:r>
+        <w:t>verlust</w:t>
+      </w:r>
+      <w:proofErr w:type="spellEnd"/>
+      <w:r>
+        <w:t xml:space="preserve"> </w:t>
+      </w:r>
+      <w:proofErr w:type="spellStart"/>
+      <w:r>
+        <w:t>lebensraum</w:t>
+      </w:r>
+      <w:proofErr w:type="spellEnd"/>
+    </w:p>
+    <w:p>
+      <w:pPr>
+        <w:pStyle w:val="Listenabsatz"/>
+        <w:numPr>
+          <w:ilvl w:val="0"/>
           <w:numId w:val="5"/>
         </w:numPr>
       </w:pPr>
@@ -6340,7 +6892,16 @@
       </w:r>
       <w:proofErr w:type="spellEnd"/>
       <w:r>
-        <w:t xml:space="preserve">; REGIONAL: </w:t>
+        <w:t>; REGIONAL</w:t>
+      </w:r>
+      <w:r>
+        <w:t xml:space="preserve"> </w:t>
+      </w:r>
+      <w:r>
+        <w:t>Wie hat es sich hier verändert</w:t>
+      </w:r>
+      <w:r>
+        <w:t xml:space="preserve">: </w:t>
       </w:r>
       <w:proofErr w:type="spellStart"/>
       <w:r>
@@ -6406,39 +6967,15 @@
         </w:numPr>
       </w:pPr>
       <w:r>
-        <w:t xml:space="preserve">Import von </w:t>
-      </w:r>
-      <w:proofErr w:type="spellStart"/>
-      <w:r>
-        <w:t>obst</w:t>
-      </w:r>
-      <w:proofErr w:type="spellEnd"/>
-      <w:r>
-        <w:t xml:space="preserve">; </w:t>
-      </w:r>
-      <w:proofErr w:type="spellStart"/>
-      <w:r>
-        <w:t>gewächshäuser</w:t>
-      </w:r>
-      <w:proofErr w:type="spellEnd"/>
-      <w:r>
-        <w:t xml:space="preserve"> um die </w:t>
-      </w:r>
-      <w:proofErr w:type="spellStart"/>
-      <w:r>
-        <w:t>welt</w:t>
-      </w:r>
-      <w:proofErr w:type="spellEnd"/>
-      <w:r>
-        <w:t xml:space="preserve">; SPANIEN als </w:t>
-      </w:r>
-      <w:proofErr w:type="spellStart"/>
-      <w:r>
-        <w:t>bsp</w:t>
-      </w:r>
-      <w:proofErr w:type="spellEnd"/>
-      <w:r>
-        <w:t xml:space="preserve">? </w:t>
+        <w:t xml:space="preserve">Ausblick auf </w:t>
+      </w:r>
+      <w:proofErr w:type="spellStart"/>
+      <w:r>
+        <w:t>weinberge</w:t>
+      </w:r>
+      <w:proofErr w:type="spellEnd"/>
+      <w:r>
+        <w:t xml:space="preserve"> außen herum</w:t>
       </w:r>
     </w:p>
     <w:p>
@@ -6450,6 +6987,129 @@
         </w:numPr>
       </w:pPr>
       <w:r>
+        <w:t xml:space="preserve">Was heißt das für z. B. </w:t>
+      </w:r>
+      <w:proofErr w:type="spellStart"/>
+      <w:r>
+        <w:t>Besteuber</w:t>
+      </w:r>
+      <w:proofErr w:type="spellEnd"/>
+      <w:r>
+        <w:t xml:space="preserve"> und </w:t>
+      </w:r>
+      <w:proofErr w:type="spellStart"/>
+      <w:r>
+        <w:t>insekten</w:t>
+      </w:r>
+      <w:proofErr w:type="spellEnd"/>
+    </w:p>
+    <w:p>
+      <w:pPr>
+        <w:pStyle w:val="Listenabsatz"/>
+        <w:numPr>
+          <w:ilvl w:val="0"/>
+          <w:numId w:val="3"/>
+        </w:numPr>
+      </w:pPr>
+      <w:r>
+        <w:t xml:space="preserve">Gestaltungsaufgabe: „Wie könnte ein umweltfreundlicher Obst-/Weinbau aussehen?“ – Gruppen erarbeiten Maßnahmen (z. B. Hecken, Bienen, ökologische Pflanzenschutzmittel). </w:t>
+      </w:r>
+    </w:p>
+    <w:p>
+      <w:pPr>
+        <w:pStyle w:val="Listenabsatz"/>
+        <w:numPr>
+          <w:ilvl w:val="0"/>
+          <w:numId w:val="3"/>
+        </w:numPr>
+      </w:pPr>
+      <w:r>
+        <w:t xml:space="preserve">Import von </w:t>
+      </w:r>
+      <w:proofErr w:type="spellStart"/>
+      <w:r>
+        <w:t>obst</w:t>
+      </w:r>
+      <w:proofErr w:type="spellEnd"/>
+      <w:r>
+        <w:t xml:space="preserve">; </w:t>
+      </w:r>
+      <w:proofErr w:type="spellStart"/>
+      <w:r>
+        <w:t>gewächshäuser</w:t>
+      </w:r>
+      <w:proofErr w:type="spellEnd"/>
+      <w:r>
+        <w:t xml:space="preserve"> um die </w:t>
+      </w:r>
+      <w:proofErr w:type="spellStart"/>
+      <w:r>
+        <w:t>welt</w:t>
+      </w:r>
+      <w:proofErr w:type="spellEnd"/>
+      <w:r>
+        <w:t xml:space="preserve">; SPANIEN als </w:t>
+      </w:r>
+      <w:proofErr w:type="spellStart"/>
+      <w:r>
+        <w:t>bsp</w:t>
+      </w:r>
+      <w:proofErr w:type="spellEnd"/>
+      <w:r>
+        <w:t xml:space="preserve">? </w:t>
+      </w:r>
+      <w:proofErr w:type="spellStart"/>
+      <w:r>
+        <w:t>Satelitenbilder</w:t>
+      </w:r>
+      <w:proofErr w:type="spellEnd"/>
+      <w:r>
+        <w:t xml:space="preserve"> oder </w:t>
+      </w:r>
+      <w:proofErr w:type="spellStart"/>
+      <w:r>
+        <w:t>einbettung</w:t>
+      </w:r>
+      <w:proofErr w:type="spellEnd"/>
+      <w:r>
+        <w:t xml:space="preserve"> von </w:t>
+      </w:r>
+      <w:proofErr w:type="spellStart"/>
+      <w:proofErr w:type="gramStart"/>
+      <w:r>
+        <w:t>maps</w:t>
+      </w:r>
+      <w:proofErr w:type="spellEnd"/>
+      <w:r>
+        <w:t xml:space="preserve"> ?</w:t>
+      </w:r>
+      <w:proofErr w:type="gramEnd"/>
+      <w:r>
+        <w:t xml:space="preserve"> z.B. </w:t>
+      </w:r>
+      <w:proofErr w:type="spellStart"/>
+      <w:r>
+        <w:t>riesengewächshäuser</w:t>
+      </w:r>
+      <w:proofErr w:type="spellEnd"/>
+      <w:r>
+        <w:t xml:space="preserve"> oder getreidekreise -&gt; </w:t>
+      </w:r>
+      <w:proofErr w:type="spellStart"/>
+      <w:r>
+        <w:t>grundwasser</w:t>
+      </w:r>
+      <w:proofErr w:type="spellEnd"/>
+    </w:p>
+    <w:p>
+      <w:pPr>
+        <w:pStyle w:val="Listenabsatz"/>
+        <w:numPr>
+          <w:ilvl w:val="0"/>
+          <w:numId w:val="3"/>
+        </w:numPr>
+      </w:pPr>
+      <w:r>
         <w:t xml:space="preserve">Regionalität / </w:t>
       </w:r>
       <w:proofErr w:type="spellStart"/>
@@ -6460,6 +7120,58 @@
       <w:r>
         <w:t xml:space="preserve"> </w:t>
       </w:r>
+    </w:p>
+    <w:p>
+      <w:pPr>
+        <w:pStyle w:val="Listenabsatz"/>
+        <w:numPr>
+          <w:ilvl w:val="0"/>
+          <w:numId w:val="3"/>
+        </w:numPr>
+      </w:pPr>
+      <w:r>
+        <w:t xml:space="preserve">Da dann auch sowas wie </w:t>
+      </w:r>
+      <w:proofErr w:type="spellStart"/>
+      <w:r>
+        <w:t>obstanbau</w:t>
+      </w:r>
+      <w:proofErr w:type="spellEnd"/>
+      <w:r>
+        <w:t xml:space="preserve"> im </w:t>
+      </w:r>
+      <w:proofErr w:type="spellStart"/>
+      <w:r>
+        <w:t>schichtenmodell</w:t>
+      </w:r>
+      <w:proofErr w:type="spellEnd"/>
+      <w:r>
+        <w:t xml:space="preserve">, </w:t>
+      </w:r>
+      <w:proofErr w:type="spellStart"/>
+      <w:r>
+        <w:t>food</w:t>
+      </w:r>
+      <w:proofErr w:type="spellEnd"/>
+      <w:r>
+        <w:t xml:space="preserve"> </w:t>
+      </w:r>
+      <w:proofErr w:type="spellStart"/>
+      <w:r>
+        <w:t>forrests</w:t>
+      </w:r>
+      <w:proofErr w:type="spellEnd"/>
+      <w:r>
+        <w:t xml:space="preserve"> </w:t>
+      </w:r>
+      <w:proofErr w:type="spellStart"/>
+      <w:r>
+        <w:t>et</w:t>
+      </w:r>
+      <w:r>
+        <w:t>c</w:t>
+      </w:r>
+      <w:proofErr w:type="spellEnd"/>
     </w:p>
     <w:p>
       <w:pPr>
@@ -6607,6 +7319,95 @@
         <w:pStyle w:val="Listenabsatz"/>
         <w:numPr>
           <w:ilvl w:val="0"/>
+          <w:numId w:val="3"/>
+        </w:numPr>
+      </w:pPr>
+      <w:r>
+        <w:t>Monokulturen, intensiver Einsatz von Dünger/Pestiziden, Bodenverdichtung, Biodiversitätsverlust. Ergänzend: Studien zu Grasland-/Steppe-Systemen zeigen Folgen von Degradierung. Beispiel: „</w:t>
+      </w:r>
+      <w:proofErr w:type="spellStart"/>
+      <w:r>
+        <w:t>Effect</w:t>
+      </w:r>
+      <w:proofErr w:type="spellEnd"/>
+      <w:r>
+        <w:t xml:space="preserve"> </w:t>
+      </w:r>
+      <w:proofErr w:type="spellStart"/>
+      <w:r>
+        <w:t>of</w:t>
+      </w:r>
+      <w:proofErr w:type="spellEnd"/>
+      <w:r>
+        <w:t xml:space="preserve"> </w:t>
+      </w:r>
+      <w:proofErr w:type="spellStart"/>
+      <w:r>
+        <w:t>grassland</w:t>
+      </w:r>
+      <w:proofErr w:type="spellEnd"/>
+      <w:r>
+        <w:t xml:space="preserve"> </w:t>
+      </w:r>
+      <w:proofErr w:type="spellStart"/>
+      <w:r>
+        <w:t>degradation</w:t>
+      </w:r>
+      <w:proofErr w:type="spellEnd"/>
+      <w:r>
+        <w:t xml:space="preserve"> on </w:t>
+      </w:r>
+      <w:proofErr w:type="spellStart"/>
+      <w:r>
+        <w:t>soil</w:t>
+      </w:r>
+      <w:proofErr w:type="spellEnd"/>
+      <w:r>
+        <w:t xml:space="preserve"> </w:t>
+      </w:r>
+      <w:proofErr w:type="spellStart"/>
+      <w:r>
+        <w:t>quality</w:t>
+      </w:r>
+      <w:proofErr w:type="spellEnd"/>
+      <w:r>
+        <w:t xml:space="preserve"> and </w:t>
+      </w:r>
+      <w:proofErr w:type="spellStart"/>
+      <w:r>
+        <w:t>soil</w:t>
+      </w:r>
+      <w:proofErr w:type="spellEnd"/>
+      <w:r>
+        <w:t xml:space="preserve"> </w:t>
+      </w:r>
+      <w:proofErr w:type="spellStart"/>
+      <w:r>
+        <w:t>biotic</w:t>
+      </w:r>
+      <w:proofErr w:type="spellEnd"/>
+      <w:r>
+        <w:t xml:space="preserve"> </w:t>
+      </w:r>
+      <w:proofErr w:type="spellStart"/>
+      <w:r>
+        <w:t>community</w:t>
+      </w:r>
+      <w:proofErr w:type="spellEnd"/>
+      <w:r>
+        <w:t xml:space="preserve"> …“. </w:t>
+      </w:r>
+      <w:proofErr w:type="spellStart"/>
+      <w:r>
+        <w:t>SpringerOpen</w:t>
+      </w:r>
+      <w:proofErr w:type="spellEnd"/>
+    </w:p>
+    <w:p>
+      <w:pPr>
+        <w:pStyle w:val="Listenabsatz"/>
+        <w:numPr>
+          <w:ilvl w:val="0"/>
           <w:numId w:val="5"/>
         </w:numPr>
       </w:pPr>
@@ -6642,19 +7443,9 @@
           <w:numId w:val="3"/>
         </w:numPr>
       </w:pPr>
-      <w:proofErr w:type="spellStart"/>
-      <w:r>
-        <w:t>Overshoot</w:t>
-      </w:r>
-      <w:proofErr w:type="spellEnd"/>
-      <w:r>
-        <w:t xml:space="preserve"> </w:t>
-      </w:r>
-      <w:proofErr w:type="spellStart"/>
-      <w:r>
-        <w:t>days</w:t>
-      </w:r>
-      <w:proofErr w:type="spellEnd"/>
+      <w:r>
+        <w:t>Alle genannten Ökosysteme sind durch menschliches Handeln beeinflusst – sowohl negativ (Nutzung, Belastung) als auch positiv (Pflege, Schutz).</w:t>
+      </w:r>
     </w:p>
     <w:p>
       <w:pPr>
@@ -6664,12 +7455,17 @@
           <w:numId w:val="3"/>
         </w:numPr>
       </w:pPr>
-      <w:r>
-        <w:t xml:space="preserve">Ziele für nachhaltige </w:t>
-      </w:r>
-      <w:proofErr w:type="spellStart"/>
-      <w:r>
-        <w:t>entwicklung</w:t>
+      <w:proofErr w:type="spellStart"/>
+      <w:r>
+        <w:t>Overshoot</w:t>
+      </w:r>
+      <w:proofErr w:type="spellEnd"/>
+      <w:r>
+        <w:t xml:space="preserve"> </w:t>
+      </w:r>
+      <w:proofErr w:type="spellStart"/>
+      <w:r>
+        <w:t>days</w:t>
       </w:r>
       <w:proofErr w:type="spellEnd"/>
     </w:p>
@@ -6682,9 +7478,286 @@
         </w:numPr>
       </w:pPr>
       <w:r>
+        <w:t xml:space="preserve">Ziele für nachhaltige </w:t>
+      </w:r>
+      <w:proofErr w:type="spellStart"/>
+      <w:r>
+        <w:t>entwicklung</w:t>
+      </w:r>
+      <w:proofErr w:type="spellEnd"/>
+    </w:p>
+    <w:p>
+      <w:pPr>
+        <w:pStyle w:val="Listenabsatz"/>
+        <w:numPr>
+          <w:ilvl w:val="0"/>
+          <w:numId w:val="3"/>
+        </w:numPr>
+      </w:pPr>
+      <w:r>
         <w:t>HOFFNUNG: was tun wir bereits, wo setze ich an? REGIONAL HELFEN!!!</w:t>
       </w:r>
     </w:p>
+    <w:p>
+      <w:pPr>
+        <w:pStyle w:val="Listenabsatz"/>
+        <w:numPr>
+          <w:ilvl w:val="0"/>
+          <w:numId w:val="3"/>
+        </w:numPr>
+      </w:pPr>
+      <w:r>
+        <w:t>Klimawandel, Landnutzungswandel, Biodiversitätskrise – z. B. Studie „</w:t>
+      </w:r>
+      <w:proofErr w:type="spellStart"/>
+      <w:r>
+        <w:t>Significant</w:t>
+      </w:r>
+      <w:proofErr w:type="spellEnd"/>
+      <w:r>
+        <w:t xml:space="preserve"> </w:t>
+      </w:r>
+      <w:proofErr w:type="spellStart"/>
+      <w:r>
+        <w:t>decline</w:t>
+      </w:r>
+      <w:proofErr w:type="spellEnd"/>
+      <w:r>
+        <w:t xml:space="preserve"> in </w:t>
+      </w:r>
+      <w:proofErr w:type="spellStart"/>
+      <w:r>
+        <w:t>habitat</w:t>
+      </w:r>
+      <w:proofErr w:type="spellEnd"/>
+      <w:r>
+        <w:t xml:space="preserve"> </w:t>
+      </w:r>
+      <w:proofErr w:type="spellStart"/>
+      <w:r>
+        <w:t>specialists</w:t>
+      </w:r>
+      <w:proofErr w:type="spellEnd"/>
+      <w:r>
+        <w:t xml:space="preserve"> in semi-dry </w:t>
+      </w:r>
+      <w:proofErr w:type="spellStart"/>
+      <w:r>
+        <w:t>grasslands</w:t>
+      </w:r>
+      <w:proofErr w:type="spellEnd"/>
+      <w:r>
+        <w:t xml:space="preserve"> </w:t>
+      </w:r>
+      <w:proofErr w:type="spellStart"/>
+      <w:r>
+        <w:t>over</w:t>
+      </w:r>
+      <w:proofErr w:type="spellEnd"/>
+      <w:r>
+        <w:t xml:space="preserve"> </w:t>
+      </w:r>
+      <w:proofErr w:type="spellStart"/>
+      <w:r>
+        <w:t>four</w:t>
+      </w:r>
+      <w:proofErr w:type="spellEnd"/>
+      <w:r>
+        <w:t xml:space="preserve"> </w:t>
+      </w:r>
+      <w:proofErr w:type="spellStart"/>
+      <w:r>
+        <w:t>decades</w:t>
+      </w:r>
+      <w:proofErr w:type="spellEnd"/>
+      <w:r>
+        <w:t xml:space="preserve">“. </w:t>
+      </w:r>
+      <w:proofErr w:type="spellStart"/>
+      <w:r>
+        <w:t>SpringerLink</w:t>
+      </w:r>
+      <w:proofErr w:type="spellEnd"/>
+    </w:p>
+    <w:p>
+      <w:pPr>
+        <w:pStyle w:val="Listenabsatz"/>
+        <w:numPr>
+          <w:ilvl w:val="0"/>
+          <w:numId w:val="3"/>
+        </w:numPr>
+      </w:pPr>
+      <w:r>
+        <w:t>Handlungsmöglichkeiten: Schutz und nachhaltige Nutzung von Ökosystemen; Bildungsarbeit; lokale/regionale Projekte</w:t>
+      </w:r>
+    </w:p>
+    <w:p>
+      <w:pPr>
+        <w:pStyle w:val="Listenabsatz"/>
+        <w:numPr>
+          <w:ilvl w:val="0"/>
+          <w:numId w:val="3"/>
+        </w:numPr>
+      </w:pPr>
+      <w:proofErr w:type="spellStart"/>
+      <w:r>
+        <w:rPr>
+          <w:rFonts w:cstheme="minorHAnsi"/>
+          <w:bdr w:val="none" w:sz="0" w:space="0" w:color="auto" w:frame="1"/>
+        </w:rPr>
+        <w:t>Todo</w:t>
+      </w:r>
+      <w:proofErr w:type="spellEnd"/>
+      <w:r>
+        <w:rPr>
+          <w:rFonts w:cstheme="minorHAnsi"/>
+          <w:bdr w:val="none" w:sz="0" w:space="0" w:color="auto" w:frame="1"/>
+        </w:rPr>
+        <w:t xml:space="preserve"> </w:t>
+      </w:r>
+      <w:proofErr w:type="spellStart"/>
+      <w:r>
+        <w:rPr>
+          <w:rFonts w:cstheme="minorHAnsi"/>
+          <w:bdr w:val="none" w:sz="0" w:space="0" w:color="auto" w:frame="1"/>
+        </w:rPr>
+        <w:t>liste</w:t>
+      </w:r>
+      <w:proofErr w:type="spellEnd"/>
+      <w:r>
+        <w:rPr>
+          <w:rFonts w:cstheme="minorHAnsi"/>
+          <w:bdr w:val="none" w:sz="0" w:space="0" w:color="auto" w:frame="1"/>
+        </w:rPr>
+        <w:t xml:space="preserve"> mit </w:t>
+      </w:r>
+      <w:proofErr w:type="gramStart"/>
+      <w:r>
+        <w:rPr>
+          <w:rFonts w:cstheme="minorHAnsi"/>
+          <w:bdr w:val="none" w:sz="0" w:space="0" w:color="auto" w:frame="1"/>
+        </w:rPr>
+        <w:t>coolen</w:t>
+      </w:r>
+      <w:proofErr w:type="gramEnd"/>
+      <w:r>
+        <w:rPr>
+          <w:rFonts w:cstheme="minorHAnsi"/>
+          <w:bdr w:val="none" w:sz="0" w:space="0" w:color="auto" w:frame="1"/>
+        </w:rPr>
+        <w:t xml:space="preserve"> </w:t>
+      </w:r>
+      <w:proofErr w:type="spellStart"/>
+      <w:r>
+        <w:rPr>
+          <w:rFonts w:cstheme="minorHAnsi"/>
+          <w:bdr w:val="none" w:sz="0" w:space="0" w:color="auto" w:frame="1"/>
+        </w:rPr>
+        <w:t>sachen</w:t>
+      </w:r>
+      <w:proofErr w:type="spellEnd"/>
+      <w:r>
+        <w:rPr>
+          <w:rFonts w:cstheme="minorHAnsi"/>
+          <w:bdr w:val="none" w:sz="0" w:space="0" w:color="auto" w:frame="1"/>
+        </w:rPr>
+        <w:t xml:space="preserve"> die man </w:t>
+      </w:r>
+      <w:proofErr w:type="gramStart"/>
+      <w:r>
+        <w:rPr>
+          <w:rFonts w:cstheme="minorHAnsi"/>
+          <w:bdr w:val="none" w:sz="0" w:space="0" w:color="auto" w:frame="1"/>
+        </w:rPr>
+        <w:t>selber</w:t>
+      </w:r>
+      <w:proofErr w:type="gramEnd"/>
+      <w:r>
+        <w:rPr>
+          <w:rFonts w:cstheme="minorHAnsi"/>
+          <w:bdr w:val="none" w:sz="0" w:space="0" w:color="auto" w:frame="1"/>
+        </w:rPr>
+        <w:t xml:space="preserve"> machen kann</w:t>
+      </w:r>
+    </w:p>
+    <w:p>
+      <w:pPr>
+        <w:pStyle w:val="Listenabsatz"/>
+        <w:numPr>
+          <w:ilvl w:val="0"/>
+          <w:numId w:val="3"/>
+        </w:numPr>
+      </w:pPr>
+      <w:r>
+        <w:rPr>
+          <w:rFonts w:cstheme="minorHAnsi"/>
+          <w:bdr w:val="none" w:sz="0" w:space="0" w:color="auto" w:frame="1"/>
+        </w:rPr>
+        <w:t xml:space="preserve">Von </w:t>
+      </w:r>
+      <w:proofErr w:type="spellStart"/>
+      <w:r>
+        <w:rPr>
+          <w:rFonts w:cstheme="minorHAnsi"/>
+          <w:bdr w:val="none" w:sz="0" w:space="0" w:color="auto" w:frame="1"/>
+        </w:rPr>
+        <w:t>insektenhotel</w:t>
+      </w:r>
+      <w:proofErr w:type="spellEnd"/>
+      <w:r>
+        <w:rPr>
+          <w:rFonts w:cstheme="minorHAnsi"/>
+          <w:bdr w:val="none" w:sz="0" w:space="0" w:color="auto" w:frame="1"/>
+        </w:rPr>
+        <w:t xml:space="preserve"> zu worauf beim </w:t>
+      </w:r>
+      <w:proofErr w:type="spellStart"/>
+      <w:r>
+        <w:rPr>
+          <w:rFonts w:cstheme="minorHAnsi"/>
+          <w:bdr w:val="none" w:sz="0" w:space="0" w:color="auto" w:frame="1"/>
+        </w:rPr>
+        <w:t>einkauf</w:t>
+      </w:r>
+      <w:proofErr w:type="spellEnd"/>
+      <w:r>
+        <w:rPr>
+          <w:rFonts w:cstheme="minorHAnsi"/>
+          <w:bdr w:val="none" w:sz="0" w:space="0" w:color="auto" w:frame="1"/>
+        </w:rPr>
+        <w:t xml:space="preserve"> achten zu </w:t>
+      </w:r>
+      <w:proofErr w:type="spellStart"/>
+      <w:r>
+        <w:rPr>
+          <w:rFonts w:cstheme="minorHAnsi"/>
+          <w:bdr w:val="none" w:sz="0" w:space="0" w:color="auto" w:frame="1"/>
+        </w:rPr>
+        <w:t>umweltschutzaktionen</w:t>
+      </w:r>
+      <w:proofErr w:type="spellEnd"/>
+      <w:r>
+        <w:rPr>
+          <w:rFonts w:cstheme="minorHAnsi"/>
+          <w:bdr w:val="none" w:sz="0" w:space="0" w:color="auto" w:frame="1"/>
+        </w:rPr>
+        <w:t xml:space="preserve"> verlinken </w:t>
+      </w:r>
+      <w:proofErr w:type="spellStart"/>
+      <w:r>
+        <w:rPr>
+          <w:rFonts w:cstheme="minorHAnsi"/>
+          <w:bdr w:val="none" w:sz="0" w:space="0" w:color="auto" w:frame="1"/>
+        </w:rPr>
+        <w:t>etc</w:t>
+      </w:r>
+      <w:proofErr w:type="spellEnd"/>
+    </w:p>
+    <w:p>
+      <w:pPr>
+        <w:pStyle w:val="Listenabsatz"/>
+      </w:pPr>
+    </w:p>
     <w:p/>
     <w:p>
       <w:proofErr w:type="spellStart"/>
@@ -6710,7 +7783,6 @@
       </w:pPr>
       <w:bookmarkStart w:id="26" w:name="_Toc212747140"/>
       <w:r>
-        <w:lastRenderedPageBreak/>
         <w:t>3.3 Evaluation</w:t>
       </w:r>
       <w:bookmarkEnd w:id="26"/>
@@ -6793,6 +7865,7 @@
       </w:pPr>
       <w:bookmarkStart w:id="27" w:name="_Toc212747141"/>
       <w:r>
+        <w:lastRenderedPageBreak/>
         <w:t>4 Auswertung</w:t>
       </w:r>
       <w:bookmarkEnd w:id="27"/>
@@ -6934,13 +8007,7 @@
       </w:pPr>
       <w:bookmarkStart w:id="30" w:name="_Toc212747144"/>
       <w:r>
-        <w:t>7</w:t>
-      </w:r>
-      <w:r>
-        <w:t xml:space="preserve"> </w:t>
-      </w:r>
-      <w:r>
-        <w:t>Eigenständigkeitserklärung</w:t>
+        <w:t>7 Eigenständigkeitserklärung</w:t>
       </w:r>
       <w:bookmarkEnd w:id="30"/>
     </w:p>
@@ -7386,6 +8453,119 @@
     </w:lvl>
   </w:abstractNum>
   <w:abstractNum w:abstractNumId="3" w15:restartNumberingAfterBreak="0">
+    <w:nsid w:val="171C4C6D"/>
+    <w:multiLevelType w:val="multilevel"/>
+    <w:tmpl w:val="85CA414A"/>
+    <w:lvl w:ilvl="0">
+      <w:start w:val="1"/>
+      <w:numFmt w:val="decimal"/>
+      <w:lvlText w:val="%1."/>
+      <w:lvlJc w:val="left"/>
+      <w:pPr>
+        <w:tabs>
+          <w:tab w:val="num" w:pos="720"/>
+        </w:tabs>
+        <w:ind w:left="720" w:hanging="360"/>
+      </w:pPr>
+    </w:lvl>
+    <w:lvl w:ilvl="1" w:tentative="1">
+      <w:start w:val="1"/>
+      <w:numFmt w:val="decimal"/>
+      <w:lvlText w:val="%2."/>
+      <w:lvlJc w:val="left"/>
+      <w:pPr>
+        <w:tabs>
+          <w:tab w:val="num" w:pos="1440"/>
+        </w:tabs>
+        <w:ind w:left="1440" w:hanging="360"/>
+      </w:pPr>
+    </w:lvl>
+    <w:lvl w:ilvl="2" w:tentative="1">
+      <w:start w:val="1"/>
+      <w:numFmt w:val="decimal"/>
+      <w:lvlText w:val="%3."/>
+      <w:lvlJc w:val="left"/>
+      <w:pPr>
+        <w:tabs>
+          <w:tab w:val="num" w:pos="2160"/>
+        </w:tabs>
+        <w:ind w:left="2160" w:hanging="360"/>
+      </w:pPr>
+    </w:lvl>
+    <w:lvl w:ilvl="3" w:tentative="1">
+      <w:start w:val="1"/>
+      <w:numFmt w:val="decimal"/>
+      <w:lvlText w:val="%4."/>
+      <w:lvlJc w:val="left"/>
+      <w:pPr>
+        <w:tabs>
+          <w:tab w:val="num" w:pos="2880"/>
+        </w:tabs>
+        <w:ind w:left="2880" w:hanging="360"/>
+      </w:pPr>
+    </w:lvl>
+    <w:lvl w:ilvl="4" w:tentative="1">
+      <w:start w:val="1"/>
+      <w:numFmt w:val="decimal"/>
+      <w:lvlText w:val="%5."/>
+      <w:lvlJc w:val="left"/>
+      <w:pPr>
+        <w:tabs>
+          <w:tab w:val="num" w:pos="3600"/>
+        </w:tabs>
+        <w:ind w:left="3600" w:hanging="360"/>
+      </w:pPr>
+    </w:lvl>
+    <w:lvl w:ilvl="5" w:tentative="1">
+      <w:start w:val="1"/>
+      <w:numFmt w:val="decimal"/>
+      <w:lvlText w:val="%6."/>
+      <w:lvlJc w:val="left"/>
+      <w:pPr>
+        <w:tabs>
+          <w:tab w:val="num" w:pos="4320"/>
+        </w:tabs>
+        <w:ind w:left="4320" w:hanging="360"/>
+      </w:pPr>
+    </w:lvl>
+    <w:lvl w:ilvl="6" w:tentative="1">
+      <w:start w:val="1"/>
+      <w:numFmt w:val="decimal"/>
+      <w:lvlText w:val="%7."/>
+      <w:lvlJc w:val="left"/>
+      <w:pPr>
+        <w:tabs>
+          <w:tab w:val="num" w:pos="5040"/>
+        </w:tabs>
+        <w:ind w:left="5040" w:hanging="360"/>
+      </w:pPr>
+    </w:lvl>
+    <w:lvl w:ilvl="7" w:tentative="1">
+      <w:start w:val="1"/>
+      <w:numFmt w:val="decimal"/>
+      <w:lvlText w:val="%8."/>
+      <w:lvlJc w:val="left"/>
+      <w:pPr>
+        <w:tabs>
+          <w:tab w:val="num" w:pos="5760"/>
+        </w:tabs>
+        <w:ind w:left="5760" w:hanging="360"/>
+      </w:pPr>
+    </w:lvl>
+    <w:lvl w:ilvl="8" w:tentative="1">
+      <w:start w:val="1"/>
+      <w:numFmt w:val="decimal"/>
+      <w:lvlText w:val="%9."/>
+      <w:lvlJc w:val="left"/>
+      <w:pPr>
+        <w:tabs>
+          <w:tab w:val="num" w:pos="6480"/>
+        </w:tabs>
+        <w:ind w:left="6480" w:hanging="360"/>
+      </w:pPr>
+    </w:lvl>
+  </w:abstractNum>
+  <w:abstractNum w:abstractNumId="4" w15:restartNumberingAfterBreak="0">
     <w:nsid w:val="3AD5425F"/>
     <w:multiLevelType w:val="hybridMultilevel"/>
     <w:tmpl w:val="23DC2524"/>
@@ -7474,7 +8654,7 @@
       </w:pPr>
     </w:lvl>
   </w:abstractNum>
-  <w:abstractNum w:abstractNumId="4" w15:restartNumberingAfterBreak="0">
+  <w:abstractNum w:abstractNumId="5" w15:restartNumberingAfterBreak="0">
     <w:nsid w:val="3FB13BD5"/>
     <w:multiLevelType w:val="multilevel"/>
     <w:tmpl w:val="1130BFD0"/>
@@ -7587,7 +8767,7 @@
       </w:rPr>
     </w:lvl>
   </w:abstractNum>
-  <w:abstractNum w:abstractNumId="5" w15:restartNumberingAfterBreak="0">
+  <w:abstractNum w:abstractNumId="6" w15:restartNumberingAfterBreak="0">
     <w:nsid w:val="4771738A"/>
     <w:multiLevelType w:val="hybridMultilevel"/>
     <w:tmpl w:val="6ADAB480"/>
@@ -7700,7 +8880,7 @@
       </w:rPr>
     </w:lvl>
   </w:abstractNum>
-  <w:abstractNum w:abstractNumId="6" w15:restartNumberingAfterBreak="0">
+  <w:abstractNum w:abstractNumId="7" w15:restartNumberingAfterBreak="0">
     <w:nsid w:val="4FC90614"/>
     <w:multiLevelType w:val="hybridMultilevel"/>
     <w:tmpl w:val="B75CB570"/>
@@ -7813,7 +8993,7 @@
       </w:rPr>
     </w:lvl>
   </w:abstractNum>
-  <w:abstractNum w:abstractNumId="7" w15:restartNumberingAfterBreak="0">
+  <w:abstractNum w:abstractNumId="8" w15:restartNumberingAfterBreak="0">
     <w:nsid w:val="5ADC00BC"/>
     <w:multiLevelType w:val="hybridMultilevel"/>
     <w:tmpl w:val="6BA07656"/>
@@ -7902,7 +9082,7 @@
       </w:pPr>
     </w:lvl>
   </w:abstractNum>
-  <w:abstractNum w:abstractNumId="8" w15:restartNumberingAfterBreak="0">
+  <w:abstractNum w:abstractNumId="9" w15:restartNumberingAfterBreak="0">
     <w:nsid w:val="64D50EC4"/>
     <w:multiLevelType w:val="hybridMultilevel"/>
     <w:tmpl w:val="28DC0AD2"/>
@@ -8014,7 +9194,7 @@
       </w:rPr>
     </w:lvl>
   </w:abstractNum>
-  <w:abstractNum w:abstractNumId="9" w15:restartNumberingAfterBreak="0">
+  <w:abstractNum w:abstractNumId="10" w15:restartNumberingAfterBreak="0">
     <w:nsid w:val="6CFC4120"/>
     <w:multiLevelType w:val="hybridMultilevel"/>
     <w:tmpl w:val="B5201E40"/>
@@ -8103,7 +9283,7 @@
       </w:pPr>
     </w:lvl>
   </w:abstractNum>
-  <w:abstractNum w:abstractNumId="10" w15:restartNumberingAfterBreak="0">
+  <w:abstractNum w:abstractNumId="11" w15:restartNumberingAfterBreak="0">
     <w:nsid w:val="791F61E0"/>
     <w:multiLevelType w:val="multilevel"/>
     <w:tmpl w:val="1130BFD0"/>
@@ -8216,7 +9396,7 @@
       </w:rPr>
     </w:lvl>
   </w:abstractNum>
-  <w:abstractNum w:abstractNumId="11" w15:restartNumberingAfterBreak="0">
+  <w:abstractNum w:abstractNumId="12" w15:restartNumberingAfterBreak="0">
     <w:nsid w:val="7C1A4E24"/>
     <w:multiLevelType w:val="hybridMultilevel"/>
     <w:tmpl w:val="1302B884"/>
@@ -8329,31 +9509,31 @@
     </w:lvl>
   </w:abstractNum>
   <w:num w:numId="1" w16cid:durableId="159662564">
-    <w:abstractNumId w:val="11"/>
+    <w:abstractNumId w:val="12"/>
   </w:num>
   <w:num w:numId="2" w16cid:durableId="942957978">
-    <w:abstractNumId w:val="3"/>
+    <w:abstractNumId w:val="4"/>
   </w:num>
   <w:num w:numId="3" w16cid:durableId="211574906">
-    <w:abstractNumId w:val="6"/>
+    <w:abstractNumId w:val="7"/>
   </w:num>
   <w:num w:numId="4" w16cid:durableId="674042101">
     <w:abstractNumId w:val="0"/>
   </w:num>
   <w:num w:numId="5" w16cid:durableId="219441210">
-    <w:abstractNumId w:val="7"/>
+    <w:abstractNumId w:val="8"/>
   </w:num>
   <w:num w:numId="6" w16cid:durableId="1679774692">
-    <w:abstractNumId w:val="8"/>
+    <w:abstractNumId w:val="9"/>
   </w:num>
   <w:num w:numId="7" w16cid:durableId="246421714">
-    <w:abstractNumId w:val="4"/>
+    <w:abstractNumId w:val="5"/>
   </w:num>
   <w:num w:numId="8" w16cid:durableId="1190339841">
-    <w:abstractNumId w:val="5"/>
+    <w:abstractNumId w:val="6"/>
   </w:num>
   <w:num w:numId="9" w16cid:durableId="1851217560">
-    <w:abstractNumId w:val="9"/>
+    <w:abstractNumId w:val="10"/>
   </w:num>
   <w:num w:numId="10" w16cid:durableId="1369916593">
     <w:abstractNumId w:val="1"/>
@@ -8362,7 +9542,10 @@
     <w:abstractNumId w:val="2"/>
   </w:num>
   <w:num w:numId="12" w16cid:durableId="258687151">
-    <w:abstractNumId w:val="10"/>
+    <w:abstractNumId w:val="11"/>
+  </w:num>
+  <w:num w:numId="13" w16cid:durableId="515658713">
+    <w:abstractNumId w:val="3"/>
   </w:num>
 </w:numbering>
 </file>
@@ -8898,7 +10081,6 @@
   <w:style w:type="character" w:default="1" w:styleId="Absatz-Standardschriftart">
     <w:name w:val="Default Paragraph Font"/>
     <w:uiPriority w:val="1"/>
-    <w:semiHidden/>
     <w:unhideWhenUsed/>
   </w:style>
   <w:style w:type="table" w:default="1" w:styleId="NormaleTabelle">
@@ -9107,6 +10289,30 @@
       <w:spacing w:after="100"/>
       <w:ind w:left="660"/>
     </w:pPr>
+  </w:style>
+  <w:style w:type="paragraph" w:customStyle="1" w:styleId="messagelistitem5126c">
+    <w:name w:val="messagelistitem__5126c"/>
+    <w:basedOn w:val="Standard"/>
+    <w:rsid w:val="00C90A9F"/>
+    <w:pPr>
+      <w:spacing w:before="100" w:beforeAutospacing="1" w:after="100" w:afterAutospacing="1" w:line="240" w:lineRule="auto"/>
+    </w:pPr>
+    <w:rPr>
+      <w:rFonts w:ascii="Times New Roman" w:eastAsia="Times New Roman" w:hAnsi="Times New Roman" w:cs="Times New Roman"/>
+      <w:sz w:val="24"/>
+      <w:szCs w:val="24"/>
+      <w:lang w:eastAsia="de-DE"/>
+    </w:rPr>
+  </w:style>
+  <w:style w:type="character" w:customStyle="1" w:styleId="hiddenvisuallyb18fe2">
+    <w:name w:val="hiddenvisually_b18fe2"/>
+    <w:basedOn w:val="Absatz-Standardschriftart"/>
+    <w:rsid w:val="00C90A9F"/>
+  </w:style>
+  <w:style w:type="character" w:customStyle="1" w:styleId="latin12compacttimestampc19a55">
+    <w:name w:val="latin12compacttimestamp_c19a55"/>
+    <w:basedOn w:val="Absatz-Standardschriftart"/>
+    <w:rsid w:val="00C90A9F"/>
   </w:style>
 </w:styles>
 </file>

</xml_diff>